<commit_message>
Clear Refresh Describe Sort in Internal Table Operation
</commit_message>
<xml_diff>
--- a/Internal Table Operations.docx
+++ b/Internal Table Operations.docx
@@ -408,13 +408,7 @@
         <w:rPr>
           <w:highlight w:val="yellow"/>
         </w:rPr>
-        <w:t>TRANSPORTING</w:t>
-      </w:r>
-      <w:r>
-        <w:rPr>
-          <w:highlight w:val="yellow"/>
-        </w:rPr>
-        <w:t xml:space="preserve"> </w:t>
+        <w:t xml:space="preserve">TRANSPORTING </w:t>
       </w:r>
       <w:r>
         <w:rPr>
@@ -451,60 +445,12 @@
     </w:p>
     <w:p>
       <w:r>
-        <w:t xml:space="preserve">we can get </w:t>
-      </w:r>
-      <w:r>
-        <w:t xml:space="preserve">a </w:t>
-      </w:r>
-      <w:r>
-        <w:t xml:space="preserve">single value using </w:t>
-      </w:r>
-      <w:r>
-        <w:t xml:space="preserve">the </w:t>
-      </w:r>
-      <w:r>
-        <w:t xml:space="preserve">Read table so we can use either using loop or for single value using </w:t>
-      </w:r>
-      <w:r>
-        <w:t>the where</w:t>
-      </w:r>
-      <w:r>
-        <w:t xml:space="preserve"> </w:t>
-      </w:r>
-      <w:r>
-        <w:t>condition</w:t>
-      </w:r>
-      <w:r>
-        <w:t xml:space="preserve"> or </w:t>
-      </w:r>
-      <w:r>
-        <w:t xml:space="preserve">an </w:t>
-      </w:r>
-      <w:r>
-        <w:t>index</w:t>
-      </w:r>
-    </w:p>
-    <w:p>
-      <w:r>
-        <w:t>We</w:t>
-      </w:r>
-      <w:r>
-        <w:t xml:space="preserve"> can use it for only </w:t>
-      </w:r>
-      <w:r>
-        <w:t>the internal</w:t>
-      </w:r>
-      <w:r>
-        <w:t xml:space="preserve"> table 'with key' </w:t>
-      </w:r>
-      <w:r>
-        <w:t>keyword</w:t>
-      </w:r>
-      <w:r>
-        <w:t xml:space="preserve"> after that where </w:t>
-      </w:r>
-      <w:r>
-        <w:t>the condition.</w:t>
+        <w:t>we can get a single value using the Read table so we can use either using loop or for single value using the where condition or an index</w:t>
+      </w:r>
+    </w:p>
+    <w:p>
+      <w:r>
+        <w:t>We can use it for only the internal table 'with key' keyword after that where the condition.</w:t>
       </w:r>
     </w:p>
     <w:p>
@@ -550,7 +496,25 @@
           <w:bCs/>
           <w:highlight w:val="yellow"/>
         </w:rPr>
-        <w:t xml:space="preserve"> with KEY  ono = 4.</w:t>
+        <w:t xml:space="preserve"> with </w:t>
+      </w:r>
+      <w:proofErr w:type="gramStart"/>
+      <w:r>
+        <w:rPr>
+          <w:b/>
+          <w:bCs/>
+          <w:highlight w:val="yellow"/>
+        </w:rPr>
+        <w:t>KEY  ono</w:t>
+      </w:r>
+      <w:proofErr w:type="gramEnd"/>
+      <w:r>
+        <w:rPr>
+          <w:b/>
+          <w:bCs/>
+          <w:highlight w:val="yellow"/>
+        </w:rPr>
+        <w:t xml:space="preserve"> = 4.</w:t>
       </w:r>
     </w:p>
     <w:p>
@@ -621,12 +585,661 @@
     </w:p>
     <w:p>
       <w:pPr>
+        <w:pStyle w:val="ListParagraph"/>
+        <w:numPr>
+          <w:ilvl w:val="0"/>
+          <w:numId w:val="3"/>
+        </w:numPr>
+      </w:pPr>
+      <w:r>
+        <w:t xml:space="preserve">We are setting the value of internal table to zero both means same we are clearing whole internal table </w:t>
+      </w:r>
+    </w:p>
+    <w:p>
+      <w:r>
+        <w:t>WRITE: / 'Before using the clear or refresh'.</w:t>
+      </w:r>
+    </w:p>
+    <w:p>
+      <w:r>
+        <w:t xml:space="preserve">loop at </w:t>
+      </w:r>
+      <w:proofErr w:type="spellStart"/>
+      <w:r>
+        <w:t>it_data</w:t>
+      </w:r>
+      <w:proofErr w:type="spellEnd"/>
+      <w:r>
+        <w:t xml:space="preserve"> into </w:t>
+      </w:r>
+      <w:proofErr w:type="spellStart"/>
+      <w:r>
+        <w:t>wa_data</w:t>
+      </w:r>
+      <w:proofErr w:type="spellEnd"/>
+      <w:r>
+        <w:t>.</w:t>
+      </w:r>
+    </w:p>
+    <w:p>
+      <w:r>
+        <w:t xml:space="preserve">    WRITE: / </w:t>
+      </w:r>
+      <w:proofErr w:type="spellStart"/>
+      <w:r>
+        <w:t>wa_data</w:t>
+      </w:r>
+      <w:proofErr w:type="spellEnd"/>
+      <w:r>
+        <w:t>-</w:t>
+      </w:r>
+      <w:proofErr w:type="gramStart"/>
+      <w:r>
+        <w:t>ono ,</w:t>
+      </w:r>
+      <w:proofErr w:type="gramEnd"/>
+      <w:r>
+        <w:t xml:space="preserve"> </w:t>
+      </w:r>
+      <w:proofErr w:type="spellStart"/>
+      <w:r>
+        <w:t>wa_data</w:t>
+      </w:r>
+      <w:proofErr w:type="spellEnd"/>
+      <w:r>
+        <w:t>-pm.</w:t>
+      </w:r>
+    </w:p>
+    <w:p>
+      <w:proofErr w:type="spellStart"/>
+      <w:r>
+        <w:t>endloop</w:t>
+      </w:r>
+      <w:proofErr w:type="spellEnd"/>
+      <w:r>
+        <w:t>.</w:t>
+      </w:r>
+    </w:p>
+    <w:p>
+      <w:pPr>
+        <w:rPr>
+          <w:b/>
+          <w:bCs/>
+          <w:highlight w:val="yellow"/>
+        </w:rPr>
+      </w:pPr>
+      <w:r>
+        <w:rPr>
+          <w:b/>
+          <w:bCs/>
+          <w:highlight w:val="yellow"/>
+        </w:rPr>
+        <w:t xml:space="preserve">while refreshing or clearing data from internal table or work are we can use the both keyword clear as well as refresh </w:t>
+      </w:r>
+    </w:p>
+    <w:p>
+      <w:pPr>
+        <w:rPr>
+          <w:b/>
+          <w:bCs/>
+        </w:rPr>
+      </w:pPr>
+      <w:r>
+        <w:rPr>
+          <w:b/>
+          <w:bCs/>
+          <w:highlight w:val="yellow"/>
+        </w:rPr>
+        <w:lastRenderedPageBreak/>
+        <w:t>but in case of work Area, we need to use clear only we cannot use refresh for work area</w:t>
+      </w:r>
+      <w:r>
+        <w:rPr>
+          <w:b/>
+          <w:bCs/>
+        </w:rPr>
+        <w:t xml:space="preserve"> </w:t>
+      </w:r>
+    </w:p>
+    <w:p>
+      <w:r>
+        <w:t xml:space="preserve">CLEAR </w:t>
+      </w:r>
+      <w:proofErr w:type="spellStart"/>
+      <w:r>
+        <w:t>it_data</w:t>
+      </w:r>
+      <w:proofErr w:type="spellEnd"/>
+      <w:r>
+        <w:t>.</w:t>
+      </w:r>
+    </w:p>
+    <w:p>
+      <w:r>
+        <w:t xml:space="preserve">REFRESH </w:t>
+      </w:r>
+      <w:proofErr w:type="spellStart"/>
+      <w:r>
+        <w:t>it_data</w:t>
+      </w:r>
+      <w:proofErr w:type="spellEnd"/>
+      <w:r>
+        <w:t>.</w:t>
+      </w:r>
+    </w:p>
+    <w:p>
+      <w:r>
+        <w:t>WRITE: / 'After using the clear or refresh'.</w:t>
+      </w:r>
+    </w:p>
+    <w:p>
+      <w:r>
+        <w:t xml:space="preserve">loop at </w:t>
+      </w:r>
+      <w:proofErr w:type="spellStart"/>
+      <w:r>
+        <w:t>it_data</w:t>
+      </w:r>
+      <w:proofErr w:type="spellEnd"/>
+      <w:r>
+        <w:t xml:space="preserve"> into </w:t>
+      </w:r>
+      <w:proofErr w:type="spellStart"/>
+      <w:r>
+        <w:t>wa_data</w:t>
+      </w:r>
+      <w:proofErr w:type="spellEnd"/>
+      <w:r>
+        <w:t>.</w:t>
+      </w:r>
+    </w:p>
+    <w:p>
+      <w:r>
+        <w:t xml:space="preserve">    WRITE: / </w:t>
+      </w:r>
+      <w:proofErr w:type="spellStart"/>
+      <w:r>
+        <w:t>wa_data</w:t>
+      </w:r>
+      <w:proofErr w:type="spellEnd"/>
+      <w:r>
+        <w:t>-</w:t>
+      </w:r>
+      <w:proofErr w:type="gramStart"/>
+      <w:r>
+        <w:t>ono ,</w:t>
+      </w:r>
+      <w:proofErr w:type="gramEnd"/>
+      <w:r>
+        <w:t xml:space="preserve"> </w:t>
+      </w:r>
+      <w:proofErr w:type="spellStart"/>
+      <w:r>
+        <w:t>wa_data</w:t>
+      </w:r>
+      <w:proofErr w:type="spellEnd"/>
+      <w:r>
+        <w:t>-pm.</w:t>
+      </w:r>
+    </w:p>
+    <w:p>
+      <w:proofErr w:type="spellStart"/>
+      <w:r>
+        <w:t>endloop</w:t>
+      </w:r>
+      <w:proofErr w:type="spellEnd"/>
+      <w:r>
+        <w:t>.</w:t>
+      </w:r>
+    </w:p>
+    <w:p>
+      <w:pPr>
         <w:pStyle w:val="Heading2"/>
-      </w:pPr>
-      <w:r>
-        <w:t>SY-SUBRC</w:t>
-      </w:r>
-    </w:p>
+        <w:numPr>
+          <w:ilvl w:val="0"/>
+          <w:numId w:val="2"/>
+        </w:numPr>
+      </w:pPr>
+      <w:r>
+        <w:t xml:space="preserve">Describe Table </w:t>
+      </w:r>
+    </w:p>
+    <w:p>
+      <w:r>
+        <w:t xml:space="preserve">It returns the number of records in the internal table </w:t>
+      </w:r>
+    </w:p>
+    <w:p>
+      <w:pPr>
+        <w:rPr>
+          <w:b/>
+          <w:bCs/>
+        </w:rPr>
+      </w:pPr>
+      <w:r>
+        <w:rPr>
+          <w:b/>
+          <w:bCs/>
+          <w:highlight w:val="yellow"/>
+        </w:rPr>
+        <w:t xml:space="preserve">DESCRIBE TABLE </w:t>
+      </w:r>
+      <w:proofErr w:type="spellStart"/>
+      <w:r>
+        <w:rPr>
+          <w:b/>
+          <w:bCs/>
+          <w:highlight w:val="yellow"/>
+        </w:rPr>
+        <w:t>it_data</w:t>
+      </w:r>
+      <w:proofErr w:type="spellEnd"/>
+      <w:r>
+        <w:rPr>
+          <w:b/>
+          <w:bCs/>
+          <w:highlight w:val="yellow"/>
+        </w:rPr>
+        <w:t xml:space="preserve"> LINES </w:t>
+      </w:r>
+      <w:proofErr w:type="spellStart"/>
+      <w:r>
+        <w:rPr>
+          <w:b/>
+          <w:bCs/>
+          <w:highlight w:val="yellow"/>
+        </w:rPr>
+        <w:t>lv_data</w:t>
+      </w:r>
+      <w:proofErr w:type="spellEnd"/>
+      <w:r>
+        <w:rPr>
+          <w:b/>
+          <w:bCs/>
+          <w:highlight w:val="yellow"/>
+        </w:rPr>
+        <w:t>.</w:t>
+      </w:r>
+    </w:p>
+    <w:p>
+      <w:pPr>
+        <w:pStyle w:val="Heading2"/>
+        <w:numPr>
+          <w:ilvl w:val="0"/>
+          <w:numId w:val="2"/>
+        </w:numPr>
+      </w:pPr>
+      <w:r>
+        <w:t xml:space="preserve">Sort </w:t>
+      </w:r>
+    </w:p>
+    <w:p>
+      <w:r>
+        <w:t xml:space="preserve">It is used to sort the internal table. If we are not </w:t>
+      </w:r>
+      <w:r>
+        <w:t>specifying</w:t>
+      </w:r>
+      <w:r>
+        <w:t xml:space="preserve"> anything then by default It </w:t>
+      </w:r>
+      <w:r>
+        <w:t xml:space="preserve">sorts in the ascending order. If we want to sort in descending order, then we need to specify the keyword descending </w:t>
+      </w:r>
+    </w:p>
+    <w:p>
+      <w:r>
+        <w:t xml:space="preserve">If we do the sorting on the multiple columns then it is not just sorting its sub-sorting </w:t>
+      </w:r>
+    </w:p>
+    <w:p/>
+    <w:p>
+      <w:pPr>
+        <w:pStyle w:val="ListParagraph"/>
+        <w:numPr>
+          <w:ilvl w:val="0"/>
+          <w:numId w:val="3"/>
+        </w:numPr>
+        <w:rPr>
+          <w:b/>
+          <w:bCs/>
+          <w:highlight w:val="yellow"/>
+        </w:rPr>
+      </w:pPr>
+      <w:r>
+        <w:rPr>
+          <w:b/>
+          <w:bCs/>
+          <w:highlight w:val="yellow"/>
+        </w:rPr>
+        <w:t xml:space="preserve">SORT </w:t>
+      </w:r>
+      <w:proofErr w:type="spellStart"/>
+      <w:r>
+        <w:rPr>
+          <w:b/>
+          <w:bCs/>
+          <w:highlight w:val="yellow"/>
+        </w:rPr>
+        <w:t>lt_data</w:t>
+      </w:r>
+      <w:proofErr w:type="spellEnd"/>
+      <w:r>
+        <w:rPr>
+          <w:b/>
+          <w:bCs/>
+          <w:highlight w:val="yellow"/>
+        </w:rPr>
+        <w:t xml:space="preserve"> BY ono.</w:t>
+      </w:r>
+    </w:p>
+    <w:p>
+      <w:pPr>
+        <w:pStyle w:val="ListParagraph"/>
+        <w:numPr>
+          <w:ilvl w:val="0"/>
+          <w:numId w:val="3"/>
+        </w:numPr>
+        <w:rPr>
+          <w:b/>
+          <w:bCs/>
+          <w:highlight w:val="yellow"/>
+        </w:rPr>
+      </w:pPr>
+      <w:r>
+        <w:rPr>
+          <w:b/>
+          <w:bCs/>
+          <w:highlight w:val="yellow"/>
+        </w:rPr>
+        <w:t xml:space="preserve">SORT </w:t>
+      </w:r>
+      <w:proofErr w:type="spellStart"/>
+      <w:r>
+        <w:rPr>
+          <w:b/>
+          <w:bCs/>
+          <w:highlight w:val="yellow"/>
+        </w:rPr>
+        <w:t>it_data</w:t>
+      </w:r>
+      <w:proofErr w:type="spellEnd"/>
+      <w:r>
+        <w:rPr>
+          <w:b/>
+          <w:bCs/>
+          <w:highlight w:val="yellow"/>
+        </w:rPr>
+        <w:t xml:space="preserve"> BY ono DESENDING.</w:t>
+      </w:r>
+    </w:p>
+    <w:p>
+      <w:pPr>
+        <w:pStyle w:val="ListParagraph"/>
+        <w:numPr>
+          <w:ilvl w:val="0"/>
+          <w:numId w:val="3"/>
+        </w:numPr>
+        <w:rPr>
+          <w:b/>
+          <w:bCs/>
+          <w:highlight w:val="yellow"/>
+        </w:rPr>
+      </w:pPr>
+      <w:r>
+        <w:rPr>
+          <w:b/>
+          <w:bCs/>
+          <w:highlight w:val="yellow"/>
+        </w:rPr>
+        <w:t xml:space="preserve">SORT </w:t>
+      </w:r>
+      <w:proofErr w:type="spellStart"/>
+      <w:r>
+        <w:rPr>
+          <w:b/>
+          <w:bCs/>
+          <w:highlight w:val="yellow"/>
+        </w:rPr>
+        <w:t>it_data</w:t>
+      </w:r>
+      <w:proofErr w:type="spellEnd"/>
+      <w:r>
+        <w:rPr>
+          <w:b/>
+          <w:bCs/>
+          <w:highlight w:val="yellow"/>
+        </w:rPr>
+        <w:t xml:space="preserve"> BY ono pm DESENDING.</w:t>
+      </w:r>
+    </w:p>
+    <w:p>
+      <w:pPr>
+        <w:rPr>
+          <w:b/>
+          <w:bCs/>
+          <w:highlight w:val="yellow"/>
+        </w:rPr>
+      </w:pPr>
+      <w:r>
+        <w:rPr>
+          <w:b/>
+          <w:bCs/>
+          <w:highlight w:val="yellow"/>
+        </w:rPr>
+        <w:t xml:space="preserve">What we think that we are sorting the internal table based on 2 columns but ono in Ascending order and pm in </w:t>
+      </w:r>
+      <w:bookmarkStart w:id="0" w:name="_Hlk147697975"/>
+      <w:r>
+        <w:rPr>
+          <w:b/>
+          <w:bCs/>
+          <w:highlight w:val="yellow"/>
+        </w:rPr>
+        <w:t xml:space="preserve">descending </w:t>
+      </w:r>
+      <w:bookmarkEnd w:id="0"/>
+      <w:r>
+        <w:rPr>
+          <w:b/>
+          <w:bCs/>
+          <w:highlight w:val="yellow"/>
+        </w:rPr>
+        <w:t xml:space="preserve">order </w:t>
+      </w:r>
+    </w:p>
+    <w:p>
+      <w:pPr>
+        <w:pStyle w:val="ListParagraph"/>
+        <w:numPr>
+          <w:ilvl w:val="0"/>
+          <w:numId w:val="6"/>
+        </w:numPr>
+        <w:rPr>
+          <w:b/>
+          <w:bCs/>
+          <w:highlight w:val="yellow"/>
+        </w:rPr>
+      </w:pPr>
+      <w:r>
+        <w:rPr>
+          <w:b/>
+          <w:bCs/>
+          <w:highlight w:val="yellow"/>
+        </w:rPr>
+        <w:t xml:space="preserve">SORT </w:t>
+      </w:r>
+      <w:proofErr w:type="spellStart"/>
+      <w:r>
+        <w:rPr>
+          <w:b/>
+          <w:bCs/>
+          <w:highlight w:val="yellow"/>
+        </w:rPr>
+        <w:t>it_data</w:t>
+      </w:r>
+      <w:proofErr w:type="spellEnd"/>
+      <w:r>
+        <w:rPr>
+          <w:b/>
+          <w:bCs/>
+          <w:highlight w:val="yellow"/>
+        </w:rPr>
+        <w:t xml:space="preserve"> BY ono DESENDING pm DESENDING.</w:t>
+      </w:r>
+    </w:p>
+    <w:p/>
+    <w:p>
+      <w:pPr>
+        <w:pStyle w:val="Heading2"/>
+        <w:numPr>
+          <w:ilvl w:val="0"/>
+          <w:numId w:val="2"/>
+        </w:numPr>
+      </w:pPr>
+      <w:r>
+        <w:t xml:space="preserve">Collect </w:t>
+      </w:r>
+    </w:p>
+    <w:p>
+      <w:r>
+        <w:t>It is used to make sum of amount values based upon unique character values.</w:t>
+      </w:r>
+    </w:p>
+    <w:p>
+      <w:pPr>
+        <w:keepNext/>
+        <w:jc w:val="center"/>
+      </w:pPr>
+      <w:r>
+        <w:rPr>
+          <w:noProof/>
+        </w:rPr>
+        <w:lastRenderedPageBreak/>
+        <w:drawing>
+          <wp:inline distT="0" distB="0" distL="0" distR="0" wp14:anchorId="2254D13E" wp14:editId="24038694">
+            <wp:extent cx="5890260" cy="2368061"/>
+            <wp:effectExtent l="0" t="0" r="0" b="0"/>
+            <wp:docPr id="735159697" name="Picture 1"/>
+            <wp:cNvGraphicFramePr>
+              <a:graphicFrameLocks xmlns:a="http://schemas.openxmlformats.org/drawingml/2006/main" noChangeAspect="1"/>
+            </wp:cNvGraphicFramePr>
+            <a:graphic xmlns:a="http://schemas.openxmlformats.org/drawingml/2006/main">
+              <a:graphicData uri="http://schemas.openxmlformats.org/drawingml/2006/picture">
+                <pic:pic xmlns:pic="http://schemas.openxmlformats.org/drawingml/2006/picture">
+                  <pic:nvPicPr>
+                    <pic:cNvPr id="735159697" name=""/>
+                    <pic:cNvPicPr/>
+                  </pic:nvPicPr>
+                  <pic:blipFill>
+                    <a:blip r:embed="rId7"/>
+                    <a:stretch>
+                      <a:fillRect/>
+                    </a:stretch>
+                  </pic:blipFill>
+                  <pic:spPr>
+                    <a:xfrm>
+                      <a:off x="0" y="0"/>
+                      <a:ext cx="5927434" cy="2383006"/>
+                    </a:xfrm>
+                    <a:prstGeom prst="rect">
+                      <a:avLst/>
+                    </a:prstGeom>
+                  </pic:spPr>
+                </pic:pic>
+              </a:graphicData>
+            </a:graphic>
+          </wp:inline>
+        </w:drawing>
+      </w:r>
+    </w:p>
+    <w:p>
+      <w:pPr>
+        <w:pStyle w:val="Caption"/>
+        <w:jc w:val="center"/>
+      </w:pPr>
+      <w:r>
+        <w:t xml:space="preserve">Figure </w:t>
+      </w:r>
+      <w:fldSimple w:instr=" SEQ Figure \* ARABIC ">
+        <w:r>
+          <w:rPr>
+            <w:noProof/>
+          </w:rPr>
+          <w:t>3</w:t>
+        </w:r>
+      </w:fldSimple>
+      <w:r>
+        <w:t xml:space="preserve"> RAW data</w:t>
+      </w:r>
+    </w:p>
+    <w:p>
+      <w:pPr>
+        <w:keepNext/>
+        <w:jc w:val="center"/>
+      </w:pPr>
+      <w:r>
+        <w:rPr>
+          <w:noProof/>
+        </w:rPr>
+        <w:drawing>
+          <wp:inline distT="0" distB="0" distL="0" distR="0" wp14:anchorId="7F9AF3F7" wp14:editId="73F0239F">
+            <wp:extent cx="5943600" cy="1659255"/>
+            <wp:effectExtent l="0" t="0" r="0" b="0"/>
+            <wp:docPr id="1920764973" name="Picture 1"/>
+            <wp:cNvGraphicFramePr>
+              <a:graphicFrameLocks xmlns:a="http://schemas.openxmlformats.org/drawingml/2006/main" noChangeAspect="1"/>
+            </wp:cNvGraphicFramePr>
+            <a:graphic xmlns:a="http://schemas.openxmlformats.org/drawingml/2006/main">
+              <a:graphicData uri="http://schemas.openxmlformats.org/drawingml/2006/picture">
+                <pic:pic xmlns:pic="http://schemas.openxmlformats.org/drawingml/2006/picture">
+                  <pic:nvPicPr>
+                    <pic:cNvPr id="1920764973" name=""/>
+                    <pic:cNvPicPr/>
+                  </pic:nvPicPr>
+                  <pic:blipFill>
+                    <a:blip r:embed="rId8"/>
+                    <a:stretch>
+                      <a:fillRect/>
+                    </a:stretch>
+                  </pic:blipFill>
+                  <pic:spPr>
+                    <a:xfrm>
+                      <a:off x="0" y="0"/>
+                      <a:ext cx="5943600" cy="1659255"/>
+                    </a:xfrm>
+                    <a:prstGeom prst="rect">
+                      <a:avLst/>
+                    </a:prstGeom>
+                  </pic:spPr>
+                </pic:pic>
+              </a:graphicData>
+            </a:graphic>
+          </wp:inline>
+        </w:drawing>
+      </w:r>
+    </w:p>
+    <w:p>
+      <w:pPr>
+        <w:pStyle w:val="Caption"/>
+        <w:jc w:val="center"/>
+      </w:pPr>
+      <w:r>
+        <w:t xml:space="preserve">Figure </w:t>
+      </w:r>
+      <w:fldSimple w:instr=" SEQ Figure \* ARABIC ">
+        <w:r>
+          <w:rPr>
+            <w:noProof/>
+          </w:rPr>
+          <w:t>4</w:t>
+        </w:r>
+      </w:fldSimple>
+      <w:r>
+        <w:t xml:space="preserve"> ABC HR is unique character here on which we are doing sum</w:t>
+      </w:r>
+    </w:p>
+    <w:p/>
     <w:sectPr>
       <w:pgSz w:w="12240" w:h="15840"/>
       <w:pgMar w:top="1440" w:right="1440" w:bottom="1440" w:left="1440" w:header="720" w:footer="720" w:gutter="0"/>
@@ -640,6 +1253,119 @@
 <file path=word/numbering.xml><?xml version="1.0" encoding="utf-8"?>
 <w:numbering xmlns:wpc="http://schemas.microsoft.com/office/word/2010/wordprocessingCanvas" xmlns:cx="http://schemas.microsoft.com/office/drawing/2014/chartex" xmlns:cx1="http://schemas.microsoft.com/office/drawing/2015/9/8/chartex" xmlns:cx2="http://schemas.microsoft.com/office/drawing/2015/10/21/chartex" xmlns:cx3="http://schemas.microsoft.com/office/drawing/2016/5/9/chartex" xmlns:cx4="http://schemas.microsoft.com/office/drawing/2016/5/10/chartex" xmlns:cx5="http://schemas.microsoft.com/office/drawing/2016/5/11/chartex" xmlns:cx6="http://schemas.microsoft.com/office/drawing/2016/5/12/chartex" xmlns:cx7="http://schemas.microsoft.com/office/drawing/2016/5/13/chartex" xmlns:cx8="http://schemas.microsoft.com/office/drawing/2016/5/14/chartex" xmlns:mc="http://schemas.openxmlformats.org/markup-compatibility/2006" xmlns:aink="http://schemas.microsoft.com/office/drawing/2016/ink" xmlns:am3d="http://schemas.microsoft.com/office/drawing/2017/model3d" xmlns:o="urn:schemas-microsoft-com:office:office" xmlns:oel="http://schemas.microsoft.com/office/2019/extlst" xmlns:r="http://schemas.openxmlformats.org/officeDocument/2006/relationships" xmlns:m="http://schemas.openxmlformats.org/officeDocument/2006/math" xmlns:v="urn:schemas-microsoft-com:vml" xmlns:wp14="http://schemas.microsoft.com/office/word/2010/wordprocessingDrawing" xmlns:wp="http://schemas.openxmlformats.org/drawingml/2006/wordprocessingDrawing" xmlns:w10="urn:schemas-microsoft-com:office:word" xmlns:w="http://schemas.openxmlformats.org/wordprocessingml/2006/main" xmlns:w14="http://schemas.microsoft.com/office/word/2010/wordml" xmlns:w15="http://schemas.microsoft.com/office/word/2012/wordml" xmlns:w16cex="http://schemas.microsoft.com/office/word/2018/wordml/cex" xmlns:w16cid="http://schemas.microsoft.com/office/word/2016/wordml/cid" xmlns:w16="http://schemas.microsoft.com/office/word/2018/wordml" xmlns:w16sdtdh="http://schemas.microsoft.com/office/word/2020/wordml/sdtdatahash" xmlns:w16se="http://schemas.microsoft.com/office/word/2015/wordml/symex" xmlns:wpg="http://schemas.microsoft.com/office/word/2010/wordprocessingGroup" xmlns:wpi="http://schemas.microsoft.com/office/word/2010/wordprocessingInk" xmlns:wne="http://schemas.microsoft.com/office/word/2006/wordml" xmlns:wps="http://schemas.microsoft.com/office/word/2010/wordprocessingShape" mc:Ignorable="w14 w15 w16se w16cid w16 w16cex w16sdtdh wp14">
   <w:abstractNum w:abstractNumId="0" w15:restartNumberingAfterBreak="0">
+    <w:nsid w:val="16045758"/>
+    <w:multiLevelType w:val="hybridMultilevel"/>
+    <w:tmpl w:val="3C0030B2"/>
+    <w:lvl w:ilvl="0" w:tplc="40090001">
+      <w:start w:val="1"/>
+      <w:numFmt w:val="bullet"/>
+      <w:lvlText w:val=""/>
+      <w:lvlJc w:val="left"/>
+      <w:pPr>
+        <w:ind w:left="720" w:hanging="360"/>
+      </w:pPr>
+      <w:rPr>
+        <w:rFonts w:ascii="Symbol" w:hAnsi="Symbol" w:hint="default"/>
+      </w:rPr>
+    </w:lvl>
+    <w:lvl w:ilvl="1" w:tplc="40090003" w:tentative="1">
+      <w:start w:val="1"/>
+      <w:numFmt w:val="bullet"/>
+      <w:lvlText w:val="o"/>
+      <w:lvlJc w:val="left"/>
+      <w:pPr>
+        <w:ind w:left="1440" w:hanging="360"/>
+      </w:pPr>
+      <w:rPr>
+        <w:rFonts w:ascii="Courier New" w:hAnsi="Courier New" w:cs="Courier New" w:hint="default"/>
+      </w:rPr>
+    </w:lvl>
+    <w:lvl w:ilvl="2" w:tplc="40090005" w:tentative="1">
+      <w:start w:val="1"/>
+      <w:numFmt w:val="bullet"/>
+      <w:lvlText w:val=""/>
+      <w:lvlJc w:val="left"/>
+      <w:pPr>
+        <w:ind w:left="2160" w:hanging="360"/>
+      </w:pPr>
+      <w:rPr>
+        <w:rFonts w:ascii="Wingdings" w:hAnsi="Wingdings" w:hint="default"/>
+      </w:rPr>
+    </w:lvl>
+    <w:lvl w:ilvl="3" w:tplc="40090001" w:tentative="1">
+      <w:start w:val="1"/>
+      <w:numFmt w:val="bullet"/>
+      <w:lvlText w:val=""/>
+      <w:lvlJc w:val="left"/>
+      <w:pPr>
+        <w:ind w:left="2880" w:hanging="360"/>
+      </w:pPr>
+      <w:rPr>
+        <w:rFonts w:ascii="Symbol" w:hAnsi="Symbol" w:hint="default"/>
+      </w:rPr>
+    </w:lvl>
+    <w:lvl w:ilvl="4" w:tplc="40090003" w:tentative="1">
+      <w:start w:val="1"/>
+      <w:numFmt w:val="bullet"/>
+      <w:lvlText w:val="o"/>
+      <w:lvlJc w:val="left"/>
+      <w:pPr>
+        <w:ind w:left="3600" w:hanging="360"/>
+      </w:pPr>
+      <w:rPr>
+        <w:rFonts w:ascii="Courier New" w:hAnsi="Courier New" w:cs="Courier New" w:hint="default"/>
+      </w:rPr>
+    </w:lvl>
+    <w:lvl w:ilvl="5" w:tplc="40090005" w:tentative="1">
+      <w:start w:val="1"/>
+      <w:numFmt w:val="bullet"/>
+      <w:lvlText w:val=""/>
+      <w:lvlJc w:val="left"/>
+      <w:pPr>
+        <w:ind w:left="4320" w:hanging="360"/>
+      </w:pPr>
+      <w:rPr>
+        <w:rFonts w:ascii="Wingdings" w:hAnsi="Wingdings" w:hint="default"/>
+      </w:rPr>
+    </w:lvl>
+    <w:lvl w:ilvl="6" w:tplc="40090001" w:tentative="1">
+      <w:start w:val="1"/>
+      <w:numFmt w:val="bullet"/>
+      <w:lvlText w:val=""/>
+      <w:lvlJc w:val="left"/>
+      <w:pPr>
+        <w:ind w:left="5040" w:hanging="360"/>
+      </w:pPr>
+      <w:rPr>
+        <w:rFonts w:ascii="Symbol" w:hAnsi="Symbol" w:hint="default"/>
+      </w:rPr>
+    </w:lvl>
+    <w:lvl w:ilvl="7" w:tplc="40090003" w:tentative="1">
+      <w:start w:val="1"/>
+      <w:numFmt w:val="bullet"/>
+      <w:lvlText w:val="o"/>
+      <w:lvlJc w:val="left"/>
+      <w:pPr>
+        <w:ind w:left="5760" w:hanging="360"/>
+      </w:pPr>
+      <w:rPr>
+        <w:rFonts w:ascii="Courier New" w:hAnsi="Courier New" w:cs="Courier New" w:hint="default"/>
+      </w:rPr>
+    </w:lvl>
+    <w:lvl w:ilvl="8" w:tplc="40090005" w:tentative="1">
+      <w:start w:val="1"/>
+      <w:numFmt w:val="bullet"/>
+      <w:lvlText w:val=""/>
+      <w:lvlJc w:val="left"/>
+      <w:pPr>
+        <w:ind w:left="6480" w:hanging="360"/>
+      </w:pPr>
+      <w:rPr>
+        <w:rFonts w:ascii="Wingdings" w:hAnsi="Wingdings" w:hint="default"/>
+      </w:rPr>
+    </w:lvl>
+  </w:abstractNum>
+  <w:abstractNum w:abstractNumId="1" w15:restartNumberingAfterBreak="0">
     <w:nsid w:val="3AEF1410"/>
     <w:multiLevelType w:val="hybridMultilevel"/>
     <w:tmpl w:val="BAD89810"/>
@@ -725,11 +1451,11 @@
       </w:pPr>
     </w:lvl>
   </w:abstractNum>
-  <w:abstractNum w:abstractNumId="1" w15:restartNumberingAfterBreak="0">
-    <w:nsid w:val="592355F3"/>
+  <w:abstractNum w:abstractNumId="2" w15:restartNumberingAfterBreak="0">
+    <w:nsid w:val="403615E4"/>
     <w:multiLevelType w:val="hybridMultilevel"/>
-    <w:tmpl w:val="AA203F5C"/>
-    <w:lvl w:ilvl="0" w:tplc="04090011">
+    <w:tmpl w:val="E9DACDB8"/>
+    <w:lvl w:ilvl="0" w:tplc="40090011">
       <w:start w:val="1"/>
       <w:numFmt w:val="decimal"/>
       <w:lvlText w:val="%1)"/>
@@ -738,7 +1464,7 @@
         <w:ind w:left="720" w:hanging="360"/>
       </w:pPr>
     </w:lvl>
-    <w:lvl w:ilvl="1" w:tplc="04090019" w:tentative="1">
+    <w:lvl w:ilvl="1" w:tplc="40090019" w:tentative="1">
       <w:start w:val="1"/>
       <w:numFmt w:val="lowerLetter"/>
       <w:lvlText w:val="%2."/>
@@ -747,7 +1473,7 @@
         <w:ind w:left="1440" w:hanging="360"/>
       </w:pPr>
     </w:lvl>
-    <w:lvl w:ilvl="2" w:tplc="0409001B" w:tentative="1">
+    <w:lvl w:ilvl="2" w:tplc="4009001B" w:tentative="1">
       <w:start w:val="1"/>
       <w:numFmt w:val="lowerRoman"/>
       <w:lvlText w:val="%3."/>
@@ -756,7 +1482,7 @@
         <w:ind w:left="2160" w:hanging="180"/>
       </w:pPr>
     </w:lvl>
-    <w:lvl w:ilvl="3" w:tplc="0409000F" w:tentative="1">
+    <w:lvl w:ilvl="3" w:tplc="4009000F" w:tentative="1">
       <w:start w:val="1"/>
       <w:numFmt w:val="decimal"/>
       <w:lvlText w:val="%4."/>
@@ -765,7 +1491,7 @@
         <w:ind w:left="2880" w:hanging="360"/>
       </w:pPr>
     </w:lvl>
-    <w:lvl w:ilvl="4" w:tplc="04090019" w:tentative="1">
+    <w:lvl w:ilvl="4" w:tplc="40090019" w:tentative="1">
       <w:start w:val="1"/>
       <w:numFmt w:val="lowerLetter"/>
       <w:lvlText w:val="%5."/>
@@ -774,7 +1500,7 @@
         <w:ind w:left="3600" w:hanging="360"/>
       </w:pPr>
     </w:lvl>
-    <w:lvl w:ilvl="5" w:tplc="0409001B" w:tentative="1">
+    <w:lvl w:ilvl="5" w:tplc="4009001B" w:tentative="1">
       <w:start w:val="1"/>
       <w:numFmt w:val="lowerRoman"/>
       <w:lvlText w:val="%6."/>
@@ -783,7 +1509,7 @@
         <w:ind w:left="4320" w:hanging="180"/>
       </w:pPr>
     </w:lvl>
-    <w:lvl w:ilvl="6" w:tplc="0409000F" w:tentative="1">
+    <w:lvl w:ilvl="6" w:tplc="4009000F" w:tentative="1">
       <w:start w:val="1"/>
       <w:numFmt w:val="decimal"/>
       <w:lvlText w:val="%7."/>
@@ -792,7 +1518,7 @@
         <w:ind w:left="5040" w:hanging="360"/>
       </w:pPr>
     </w:lvl>
-    <w:lvl w:ilvl="7" w:tplc="04090019" w:tentative="1">
+    <w:lvl w:ilvl="7" w:tplc="40090019" w:tentative="1">
       <w:start w:val="1"/>
       <w:numFmt w:val="lowerLetter"/>
       <w:lvlText w:val="%8."/>
@@ -801,7 +1527,7 @@
         <w:ind w:left="5760" w:hanging="360"/>
       </w:pPr>
     </w:lvl>
-    <w:lvl w:ilvl="8" w:tplc="0409001B" w:tentative="1">
+    <w:lvl w:ilvl="8" w:tplc="4009001B" w:tentative="1">
       <w:start w:val="1"/>
       <w:numFmt w:val="lowerRoman"/>
       <w:lvlText w:val="%9."/>
@@ -811,11 +1537,397 @@
       </w:pPr>
     </w:lvl>
   </w:abstractNum>
+  <w:abstractNum w:abstractNumId="3" w15:restartNumberingAfterBreak="0">
+    <w:nsid w:val="55D8069E"/>
+    <w:multiLevelType w:val="hybridMultilevel"/>
+    <w:tmpl w:val="DFA68DB2"/>
+    <w:lvl w:ilvl="0" w:tplc="40090001">
+      <w:start w:val="1"/>
+      <w:numFmt w:val="bullet"/>
+      <w:lvlText w:val=""/>
+      <w:lvlJc w:val="left"/>
+      <w:pPr>
+        <w:ind w:left="720" w:hanging="360"/>
+      </w:pPr>
+      <w:rPr>
+        <w:rFonts w:ascii="Symbol" w:hAnsi="Symbol" w:hint="default"/>
+      </w:rPr>
+    </w:lvl>
+    <w:lvl w:ilvl="1" w:tplc="40090003" w:tentative="1">
+      <w:start w:val="1"/>
+      <w:numFmt w:val="bullet"/>
+      <w:lvlText w:val="o"/>
+      <w:lvlJc w:val="left"/>
+      <w:pPr>
+        <w:ind w:left="1440" w:hanging="360"/>
+      </w:pPr>
+      <w:rPr>
+        <w:rFonts w:ascii="Courier New" w:hAnsi="Courier New" w:cs="Courier New" w:hint="default"/>
+      </w:rPr>
+    </w:lvl>
+    <w:lvl w:ilvl="2" w:tplc="40090005" w:tentative="1">
+      <w:start w:val="1"/>
+      <w:numFmt w:val="bullet"/>
+      <w:lvlText w:val=""/>
+      <w:lvlJc w:val="left"/>
+      <w:pPr>
+        <w:ind w:left="2160" w:hanging="360"/>
+      </w:pPr>
+      <w:rPr>
+        <w:rFonts w:ascii="Wingdings" w:hAnsi="Wingdings" w:hint="default"/>
+      </w:rPr>
+    </w:lvl>
+    <w:lvl w:ilvl="3" w:tplc="40090001" w:tentative="1">
+      <w:start w:val="1"/>
+      <w:numFmt w:val="bullet"/>
+      <w:lvlText w:val=""/>
+      <w:lvlJc w:val="left"/>
+      <w:pPr>
+        <w:ind w:left="2880" w:hanging="360"/>
+      </w:pPr>
+      <w:rPr>
+        <w:rFonts w:ascii="Symbol" w:hAnsi="Symbol" w:hint="default"/>
+      </w:rPr>
+    </w:lvl>
+    <w:lvl w:ilvl="4" w:tplc="40090003" w:tentative="1">
+      <w:start w:val="1"/>
+      <w:numFmt w:val="bullet"/>
+      <w:lvlText w:val="o"/>
+      <w:lvlJc w:val="left"/>
+      <w:pPr>
+        <w:ind w:left="3600" w:hanging="360"/>
+      </w:pPr>
+      <w:rPr>
+        <w:rFonts w:ascii="Courier New" w:hAnsi="Courier New" w:cs="Courier New" w:hint="default"/>
+      </w:rPr>
+    </w:lvl>
+    <w:lvl w:ilvl="5" w:tplc="40090005" w:tentative="1">
+      <w:start w:val="1"/>
+      <w:numFmt w:val="bullet"/>
+      <w:lvlText w:val=""/>
+      <w:lvlJc w:val="left"/>
+      <w:pPr>
+        <w:ind w:left="4320" w:hanging="360"/>
+      </w:pPr>
+      <w:rPr>
+        <w:rFonts w:ascii="Wingdings" w:hAnsi="Wingdings" w:hint="default"/>
+      </w:rPr>
+    </w:lvl>
+    <w:lvl w:ilvl="6" w:tplc="40090001" w:tentative="1">
+      <w:start w:val="1"/>
+      <w:numFmt w:val="bullet"/>
+      <w:lvlText w:val=""/>
+      <w:lvlJc w:val="left"/>
+      <w:pPr>
+        <w:ind w:left="5040" w:hanging="360"/>
+      </w:pPr>
+      <w:rPr>
+        <w:rFonts w:ascii="Symbol" w:hAnsi="Symbol" w:hint="default"/>
+      </w:rPr>
+    </w:lvl>
+    <w:lvl w:ilvl="7" w:tplc="40090003" w:tentative="1">
+      <w:start w:val="1"/>
+      <w:numFmt w:val="bullet"/>
+      <w:lvlText w:val="o"/>
+      <w:lvlJc w:val="left"/>
+      <w:pPr>
+        <w:ind w:left="5760" w:hanging="360"/>
+      </w:pPr>
+      <w:rPr>
+        <w:rFonts w:ascii="Courier New" w:hAnsi="Courier New" w:cs="Courier New" w:hint="default"/>
+      </w:rPr>
+    </w:lvl>
+    <w:lvl w:ilvl="8" w:tplc="40090005" w:tentative="1">
+      <w:start w:val="1"/>
+      <w:numFmt w:val="bullet"/>
+      <w:lvlText w:val=""/>
+      <w:lvlJc w:val="left"/>
+      <w:pPr>
+        <w:ind w:left="6480" w:hanging="360"/>
+      </w:pPr>
+      <w:rPr>
+        <w:rFonts w:ascii="Wingdings" w:hAnsi="Wingdings" w:hint="default"/>
+      </w:rPr>
+    </w:lvl>
+  </w:abstractNum>
+  <w:abstractNum w:abstractNumId="4" w15:restartNumberingAfterBreak="0">
+    <w:nsid w:val="592355F3"/>
+    <w:multiLevelType w:val="hybridMultilevel"/>
+    <w:tmpl w:val="37AC4DA2"/>
+    <w:lvl w:ilvl="0" w:tplc="04090011">
+      <w:start w:val="1"/>
+      <w:numFmt w:val="decimal"/>
+      <w:lvlText w:val="%1)"/>
+      <w:lvlJc w:val="left"/>
+      <w:pPr>
+        <w:ind w:left="720" w:hanging="360"/>
+      </w:pPr>
+    </w:lvl>
+    <w:lvl w:ilvl="1" w:tplc="04090019" w:tentative="1">
+      <w:start w:val="1"/>
+      <w:numFmt w:val="lowerLetter"/>
+      <w:lvlText w:val="%2."/>
+      <w:lvlJc w:val="left"/>
+      <w:pPr>
+        <w:ind w:left="1440" w:hanging="360"/>
+      </w:pPr>
+    </w:lvl>
+    <w:lvl w:ilvl="2" w:tplc="0409001B" w:tentative="1">
+      <w:start w:val="1"/>
+      <w:numFmt w:val="lowerRoman"/>
+      <w:lvlText w:val="%3."/>
+      <w:lvlJc w:val="right"/>
+      <w:pPr>
+        <w:ind w:left="2160" w:hanging="180"/>
+      </w:pPr>
+    </w:lvl>
+    <w:lvl w:ilvl="3" w:tplc="0409000F" w:tentative="1">
+      <w:start w:val="1"/>
+      <w:numFmt w:val="decimal"/>
+      <w:lvlText w:val="%4."/>
+      <w:lvlJc w:val="left"/>
+      <w:pPr>
+        <w:ind w:left="2880" w:hanging="360"/>
+      </w:pPr>
+    </w:lvl>
+    <w:lvl w:ilvl="4" w:tplc="04090019" w:tentative="1">
+      <w:start w:val="1"/>
+      <w:numFmt w:val="lowerLetter"/>
+      <w:lvlText w:val="%5."/>
+      <w:lvlJc w:val="left"/>
+      <w:pPr>
+        <w:ind w:left="3600" w:hanging="360"/>
+      </w:pPr>
+    </w:lvl>
+    <w:lvl w:ilvl="5" w:tplc="0409001B" w:tentative="1">
+      <w:start w:val="1"/>
+      <w:numFmt w:val="lowerRoman"/>
+      <w:lvlText w:val="%6."/>
+      <w:lvlJc w:val="right"/>
+      <w:pPr>
+        <w:ind w:left="4320" w:hanging="180"/>
+      </w:pPr>
+    </w:lvl>
+    <w:lvl w:ilvl="6" w:tplc="0409000F" w:tentative="1">
+      <w:start w:val="1"/>
+      <w:numFmt w:val="decimal"/>
+      <w:lvlText w:val="%7."/>
+      <w:lvlJc w:val="left"/>
+      <w:pPr>
+        <w:ind w:left="5040" w:hanging="360"/>
+      </w:pPr>
+    </w:lvl>
+    <w:lvl w:ilvl="7" w:tplc="04090019" w:tentative="1">
+      <w:start w:val="1"/>
+      <w:numFmt w:val="lowerLetter"/>
+      <w:lvlText w:val="%8."/>
+      <w:lvlJc w:val="left"/>
+      <w:pPr>
+        <w:ind w:left="5760" w:hanging="360"/>
+      </w:pPr>
+    </w:lvl>
+    <w:lvl w:ilvl="8" w:tplc="0409001B" w:tentative="1">
+      <w:start w:val="1"/>
+      <w:numFmt w:val="lowerRoman"/>
+      <w:lvlText w:val="%9."/>
+      <w:lvlJc w:val="right"/>
+      <w:pPr>
+        <w:ind w:left="6480" w:hanging="180"/>
+      </w:pPr>
+    </w:lvl>
+  </w:abstractNum>
+  <w:abstractNum w:abstractNumId="5" w15:restartNumberingAfterBreak="0">
+    <w:nsid w:val="67353066"/>
+    <w:multiLevelType w:val="hybridMultilevel"/>
+    <w:tmpl w:val="D0A6EDCA"/>
+    <w:lvl w:ilvl="0" w:tplc="40090011">
+      <w:start w:val="1"/>
+      <w:numFmt w:val="decimal"/>
+      <w:lvlText w:val="%1)"/>
+      <w:lvlJc w:val="left"/>
+      <w:pPr>
+        <w:ind w:left="720" w:hanging="360"/>
+      </w:pPr>
+    </w:lvl>
+    <w:lvl w:ilvl="1" w:tplc="40090019" w:tentative="1">
+      <w:start w:val="1"/>
+      <w:numFmt w:val="lowerLetter"/>
+      <w:lvlText w:val="%2."/>
+      <w:lvlJc w:val="left"/>
+      <w:pPr>
+        <w:ind w:left="1440" w:hanging="360"/>
+      </w:pPr>
+    </w:lvl>
+    <w:lvl w:ilvl="2" w:tplc="4009001B" w:tentative="1">
+      <w:start w:val="1"/>
+      <w:numFmt w:val="lowerRoman"/>
+      <w:lvlText w:val="%3."/>
+      <w:lvlJc w:val="right"/>
+      <w:pPr>
+        <w:ind w:left="2160" w:hanging="180"/>
+      </w:pPr>
+    </w:lvl>
+    <w:lvl w:ilvl="3" w:tplc="4009000F" w:tentative="1">
+      <w:start w:val="1"/>
+      <w:numFmt w:val="decimal"/>
+      <w:lvlText w:val="%4."/>
+      <w:lvlJc w:val="left"/>
+      <w:pPr>
+        <w:ind w:left="2880" w:hanging="360"/>
+      </w:pPr>
+    </w:lvl>
+    <w:lvl w:ilvl="4" w:tplc="40090019" w:tentative="1">
+      <w:start w:val="1"/>
+      <w:numFmt w:val="lowerLetter"/>
+      <w:lvlText w:val="%5."/>
+      <w:lvlJc w:val="left"/>
+      <w:pPr>
+        <w:ind w:left="3600" w:hanging="360"/>
+      </w:pPr>
+    </w:lvl>
+    <w:lvl w:ilvl="5" w:tplc="4009001B" w:tentative="1">
+      <w:start w:val="1"/>
+      <w:numFmt w:val="lowerRoman"/>
+      <w:lvlText w:val="%6."/>
+      <w:lvlJc w:val="right"/>
+      <w:pPr>
+        <w:ind w:left="4320" w:hanging="180"/>
+      </w:pPr>
+    </w:lvl>
+    <w:lvl w:ilvl="6" w:tplc="4009000F" w:tentative="1">
+      <w:start w:val="1"/>
+      <w:numFmt w:val="decimal"/>
+      <w:lvlText w:val="%7."/>
+      <w:lvlJc w:val="left"/>
+      <w:pPr>
+        <w:ind w:left="5040" w:hanging="360"/>
+      </w:pPr>
+    </w:lvl>
+    <w:lvl w:ilvl="7" w:tplc="40090019" w:tentative="1">
+      <w:start w:val="1"/>
+      <w:numFmt w:val="lowerLetter"/>
+      <w:lvlText w:val="%8."/>
+      <w:lvlJc w:val="left"/>
+      <w:pPr>
+        <w:ind w:left="5760" w:hanging="360"/>
+      </w:pPr>
+    </w:lvl>
+    <w:lvl w:ilvl="8" w:tplc="4009001B" w:tentative="1">
+      <w:start w:val="1"/>
+      <w:numFmt w:val="lowerRoman"/>
+      <w:lvlText w:val="%9."/>
+      <w:lvlJc w:val="right"/>
+      <w:pPr>
+        <w:ind w:left="6480" w:hanging="180"/>
+      </w:pPr>
+    </w:lvl>
+  </w:abstractNum>
+  <w:abstractNum w:abstractNumId="6" w15:restartNumberingAfterBreak="0">
+    <w:nsid w:val="68E31E70"/>
+    <w:multiLevelType w:val="hybridMultilevel"/>
+    <w:tmpl w:val="EECC8646"/>
+    <w:lvl w:ilvl="0" w:tplc="40090011">
+      <w:start w:val="1"/>
+      <w:numFmt w:val="decimal"/>
+      <w:lvlText w:val="%1)"/>
+      <w:lvlJc w:val="left"/>
+      <w:pPr>
+        <w:ind w:left="720" w:hanging="360"/>
+      </w:pPr>
+    </w:lvl>
+    <w:lvl w:ilvl="1" w:tplc="40090019" w:tentative="1">
+      <w:start w:val="1"/>
+      <w:numFmt w:val="lowerLetter"/>
+      <w:lvlText w:val="%2."/>
+      <w:lvlJc w:val="left"/>
+      <w:pPr>
+        <w:ind w:left="1440" w:hanging="360"/>
+      </w:pPr>
+    </w:lvl>
+    <w:lvl w:ilvl="2" w:tplc="4009001B" w:tentative="1">
+      <w:start w:val="1"/>
+      <w:numFmt w:val="lowerRoman"/>
+      <w:lvlText w:val="%3."/>
+      <w:lvlJc w:val="right"/>
+      <w:pPr>
+        <w:ind w:left="2160" w:hanging="180"/>
+      </w:pPr>
+    </w:lvl>
+    <w:lvl w:ilvl="3" w:tplc="4009000F" w:tentative="1">
+      <w:start w:val="1"/>
+      <w:numFmt w:val="decimal"/>
+      <w:lvlText w:val="%4."/>
+      <w:lvlJc w:val="left"/>
+      <w:pPr>
+        <w:ind w:left="2880" w:hanging="360"/>
+      </w:pPr>
+    </w:lvl>
+    <w:lvl w:ilvl="4" w:tplc="40090019" w:tentative="1">
+      <w:start w:val="1"/>
+      <w:numFmt w:val="lowerLetter"/>
+      <w:lvlText w:val="%5."/>
+      <w:lvlJc w:val="left"/>
+      <w:pPr>
+        <w:ind w:left="3600" w:hanging="360"/>
+      </w:pPr>
+    </w:lvl>
+    <w:lvl w:ilvl="5" w:tplc="4009001B" w:tentative="1">
+      <w:start w:val="1"/>
+      <w:numFmt w:val="lowerRoman"/>
+      <w:lvlText w:val="%6."/>
+      <w:lvlJc w:val="right"/>
+      <w:pPr>
+        <w:ind w:left="4320" w:hanging="180"/>
+      </w:pPr>
+    </w:lvl>
+    <w:lvl w:ilvl="6" w:tplc="4009000F" w:tentative="1">
+      <w:start w:val="1"/>
+      <w:numFmt w:val="decimal"/>
+      <w:lvlText w:val="%7."/>
+      <w:lvlJc w:val="left"/>
+      <w:pPr>
+        <w:ind w:left="5040" w:hanging="360"/>
+      </w:pPr>
+    </w:lvl>
+    <w:lvl w:ilvl="7" w:tplc="40090019" w:tentative="1">
+      <w:start w:val="1"/>
+      <w:numFmt w:val="lowerLetter"/>
+      <w:lvlText w:val="%8."/>
+      <w:lvlJc w:val="left"/>
+      <w:pPr>
+        <w:ind w:left="5760" w:hanging="360"/>
+      </w:pPr>
+    </w:lvl>
+    <w:lvl w:ilvl="8" w:tplc="4009001B" w:tentative="1">
+      <w:start w:val="1"/>
+      <w:numFmt w:val="lowerRoman"/>
+      <w:lvlText w:val="%9."/>
+      <w:lvlJc w:val="right"/>
+      <w:pPr>
+        <w:ind w:left="6480" w:hanging="180"/>
+      </w:pPr>
+    </w:lvl>
+  </w:abstractNum>
   <w:num w:numId="1" w16cid:durableId="1264266787">
+    <w:abstractNumId w:val="1"/>
+  </w:num>
+  <w:num w:numId="2" w16cid:durableId="473329887">
+    <w:abstractNumId w:val="4"/>
+  </w:num>
+  <w:num w:numId="3" w16cid:durableId="1592592359">
+    <w:abstractNumId w:val="3"/>
+  </w:num>
+  <w:num w:numId="4" w16cid:durableId="1126510580">
+    <w:abstractNumId w:val="6"/>
+  </w:num>
+  <w:num w:numId="5" w16cid:durableId="464782644">
+    <w:abstractNumId w:val="2"/>
+  </w:num>
+  <w:num w:numId="6" w16cid:durableId="1317999333">
     <w:abstractNumId w:val="0"/>
   </w:num>
-  <w:num w:numId="2" w16cid:durableId="473329887">
-    <w:abstractNumId w:val="1"/>
+  <w:num w:numId="7" w16cid:durableId="2122407043">
+    <w:abstractNumId w:val="5"/>
   </w:num>
 </w:numbering>
 </file>

</xml_diff>

<commit_message>
Collect in Internal Table
</commit_message>
<xml_diff>
--- a/Internal Table Operations.docx
+++ b/Internal Table Operations.docx
@@ -131,14 +131,27 @@
       <w:r>
         <w:t xml:space="preserve">Figure </w:t>
       </w:r>
-      <w:fldSimple w:instr=" SEQ Figure \* ARABIC ">
-        <w:r>
-          <w:rPr>
-            <w:noProof/>
-          </w:rPr>
-          <w:t>1</w:t>
-        </w:r>
-      </w:fldSimple>
+      <w:r>
+        <w:fldChar w:fldCharType="begin"/>
+      </w:r>
+      <w:r>
+        <w:instrText xml:space="preserve"> SEQ Figure \* ARABIC </w:instrText>
+      </w:r>
+      <w:r>
+        <w:fldChar w:fldCharType="separate"/>
+      </w:r>
+      <w:r>
+        <w:rPr>
+          <w:noProof/>
+        </w:rPr>
+        <w:t>1</w:t>
+      </w:r>
+      <w:r>
+        <w:rPr>
+          <w:noProof/>
+        </w:rPr>
+        <w:fldChar w:fldCharType="end"/>
+      </w:r>
       <w:r>
         <w:t xml:space="preserve"> Append keyword.</w:t>
       </w:r>
@@ -210,14 +223,27 @@
       <w:r>
         <w:t xml:space="preserve">Figure </w:t>
       </w:r>
-      <w:fldSimple w:instr=" SEQ Figure \* ARABIC ">
-        <w:r>
-          <w:rPr>
-            <w:noProof/>
-          </w:rPr>
-          <w:t>2</w:t>
-        </w:r>
-      </w:fldSimple>
+      <w:r>
+        <w:fldChar w:fldCharType="begin"/>
+      </w:r>
+      <w:r>
+        <w:instrText xml:space="preserve"> SEQ Figure \* ARABIC </w:instrText>
+      </w:r>
+      <w:r>
+        <w:fldChar w:fldCharType="separate"/>
+      </w:r>
+      <w:r>
+        <w:rPr>
+          <w:noProof/>
+        </w:rPr>
+        <w:t>2</w:t>
+      </w:r>
+      <w:r>
+        <w:rPr>
+          <w:noProof/>
+        </w:rPr>
+        <w:fldChar w:fldCharType="end"/>
+      </w:r>
       <w:r>
         <w:t xml:space="preserve"> Loop AT Internal Table</w:t>
       </w:r>
@@ -1106,6 +1132,8 @@
         <w:t>It is used to make sum of amount values based upon unique character values.</w:t>
       </w:r>
     </w:p>
+    <w:p/>
+    <w:p/>
     <w:p>
       <w:pPr>
         <w:keepNext/>
@@ -1161,14 +1189,24 @@
       <w:r>
         <w:t xml:space="preserve">Figure </w:t>
       </w:r>
-      <w:fldSimple w:instr=" SEQ Figure \* ARABIC ">
-        <w:r>
-          <w:rPr>
-            <w:noProof/>
-          </w:rPr>
-          <w:t>3</w:t>
-        </w:r>
-      </w:fldSimple>
+      <w:r>
+        <w:fldChar w:fldCharType="begin"/>
+      </w:r>
+      <w:r>
+        <w:instrText xml:space="preserve"> SEQ Figure \* ARABIC </w:instrText>
+      </w:r>
+      <w:r>
+        <w:fldChar w:fldCharType="separate"/>
+      </w:r>
+      <w:r>
+        <w:rPr>
+          <w:noProof/>
+        </w:rPr>
+        <w:t>3</w:t>
+      </w:r>
+      <w:r>
+        <w:fldChar w:fldCharType="end"/>
+      </w:r>
       <w:r>
         <w:t xml:space="preserve"> RAW data</w:t>
       </w:r>
@@ -1227,19 +1265,169 @@
       <w:r>
         <w:t xml:space="preserve">Figure </w:t>
       </w:r>
-      <w:fldSimple w:instr=" SEQ Figure \* ARABIC ">
-        <w:r>
-          <w:rPr>
-            <w:noProof/>
-          </w:rPr>
-          <w:t>4</w:t>
-        </w:r>
-      </w:fldSimple>
+      <w:r>
+        <w:fldChar w:fldCharType="begin"/>
+      </w:r>
+      <w:r>
+        <w:instrText xml:space="preserve"> SEQ Figure \* ARABIC </w:instrText>
+      </w:r>
+      <w:r>
+        <w:fldChar w:fldCharType="separate"/>
+      </w:r>
+      <w:r>
+        <w:rPr>
+          <w:noProof/>
+        </w:rPr>
+        <w:t>4</w:t>
+      </w:r>
+      <w:r>
+        <w:fldChar w:fldCharType="end"/>
+      </w:r>
       <w:r>
         <w:t xml:space="preserve"> ABC HR is unique character here on which we are doing sum</w:t>
       </w:r>
     </w:p>
-    <w:p/>
+    <w:p>
+      <w:r>
+        <w:t xml:space="preserve">After collect data should go to different internal table </w:t>
+      </w:r>
+    </w:p>
+    <w:p>
+      <w:pPr>
+        <w:pStyle w:val="ListParagraph"/>
+        <w:numPr>
+          <w:ilvl w:val="0"/>
+          <w:numId w:val="6"/>
+        </w:numPr>
+        <w:rPr>
+          <w:b/>
+          <w:bCs/>
+          <w:highlight w:val="yellow"/>
+        </w:rPr>
+      </w:pPr>
+      <w:r>
+        <w:rPr>
+          <w:b/>
+          <w:bCs/>
+          <w:highlight w:val="yellow"/>
+        </w:rPr>
+        <w:t>here make sure that after collect we should not store it in same internal table or else it will become endless loop</w:t>
+      </w:r>
+    </w:p>
+    <w:p>
+      <w:r>
+        <w:t xml:space="preserve">LOOP AT </w:t>
+      </w:r>
+      <w:proofErr w:type="spellStart"/>
+      <w:r>
+        <w:t>it_data</w:t>
+      </w:r>
+      <w:proofErr w:type="spellEnd"/>
+      <w:r>
+        <w:t xml:space="preserve"> into </w:t>
+      </w:r>
+      <w:proofErr w:type="spellStart"/>
+      <w:r>
+        <w:t>wa_data</w:t>
+      </w:r>
+      <w:proofErr w:type="spellEnd"/>
+      <w:r>
+        <w:t>.</w:t>
+      </w:r>
+    </w:p>
+    <w:p>
+      <w:r>
+        <w:t xml:space="preserve">    COLLECT </w:t>
+      </w:r>
+      <w:proofErr w:type="spellStart"/>
+      <w:r>
+        <w:t>wa_data</w:t>
+      </w:r>
+      <w:proofErr w:type="spellEnd"/>
+      <w:r>
+        <w:t xml:space="preserve"> into </w:t>
+      </w:r>
+      <w:proofErr w:type="spellStart"/>
+      <w:r>
+        <w:t>it_temp_data</w:t>
+      </w:r>
+      <w:proofErr w:type="spellEnd"/>
+      <w:r>
+        <w:t>.</w:t>
+      </w:r>
+    </w:p>
+    <w:p>
+      <w:r>
+        <w:t>ENDLOOP.</w:t>
+      </w:r>
+    </w:p>
+    <w:p>
+      <w:pPr>
+        <w:pStyle w:val="Heading1"/>
+      </w:pPr>
+      <w:r>
+        <w:t>Tips</w:t>
+      </w:r>
+    </w:p>
+    <w:p>
+      <w:r>
+        <w:t xml:space="preserve">LOOP AT </w:t>
+      </w:r>
+      <w:proofErr w:type="spellStart"/>
+      <w:r>
+        <w:t>it_data</w:t>
+      </w:r>
+      <w:proofErr w:type="spellEnd"/>
+      <w:r>
+        <w:t xml:space="preserve"> into </w:t>
+      </w:r>
+      <w:proofErr w:type="spellStart"/>
+      <w:r>
+        <w:t>wa_data</w:t>
+      </w:r>
+      <w:proofErr w:type="spellEnd"/>
+      <w:r>
+        <w:t>.</w:t>
+      </w:r>
+    </w:p>
+    <w:p>
+      <w:r>
+        <w:t xml:space="preserve">APPEND </w:t>
+      </w:r>
+      <w:proofErr w:type="spellStart"/>
+      <w:r>
+        <w:t>wa_data</w:t>
+      </w:r>
+      <w:proofErr w:type="spellEnd"/>
+      <w:r>
+        <w:t xml:space="preserve"> into </w:t>
+      </w:r>
+      <w:proofErr w:type="spellStart"/>
+      <w:r>
+        <w:t>lt_data</w:t>
+      </w:r>
+      <w:proofErr w:type="spellEnd"/>
+      <w:r>
+        <w:t>.</w:t>
+      </w:r>
+    </w:p>
+    <w:p>
+      <w:r>
+        <w:t>ENDLOOP.</w:t>
+      </w:r>
+    </w:p>
+    <w:p>
+      <w:r>
+        <w:t xml:space="preserve">Here it becomes endless loop as we are reading from internal table and we are trying to append data in same internal table so it will become endless loop </w:t>
+      </w:r>
+    </w:p>
+    <w:p>
+      <w:pPr>
+        <w:rPr>
+          <w:lang w:val="en-IN"/>
+        </w:rPr>
+      </w:pPr>
+    </w:p>
     <w:sectPr>
       <w:pgSz w:w="12240" w:h="15840"/>
       <w:pgMar w:top="1440" w:right="1440" w:bottom="1440" w:left="1440" w:header="720" w:footer="720" w:gutter="0"/>
@@ -1255,7 +1443,7 @@
   <w:abstractNum w:abstractNumId="0" w15:restartNumberingAfterBreak="0">
     <w:nsid w:val="16045758"/>
     <w:multiLevelType w:val="hybridMultilevel"/>
-    <w:tmpl w:val="3C0030B2"/>
+    <w:tmpl w:val="25D84184"/>
     <w:lvl w:ilvl="0" w:tplc="40090001">
       <w:start w:val="1"/>
       <w:numFmt w:val="bullet"/>

</xml_diff>